<commit_message>
Fix #2 - @colecornford - Correct "Sanitization" Spelling
</commit_message>
<xml_diff>
--- a/2009_2010_2011/MITRE CWE SANS Top 25 - Comparison of the 2009, 2010 and 2011 Releases - RC5.docx
+++ b/2009_2010_2011/MITRE CWE SANS Top 25 - Comparison of the 2009, 2010 and 2011 Releases - RC5.docx
@@ -788,7 +788,25 @@
                 <w:sz w:val="16"/>
                 <w:szCs w:val="16"/>
               </w:rPr>
-              <w:t xml:space="preserve">Improper Saintization of Special Elements used in OS Command (‘OS Command Injection’) </w:t>
+              <w:t xml:space="preserve">Improper </w:t>
+            </w:r>
+            <w:r>
+              <w:rPr>
+                <w:rFonts w:ascii="Arial" w:hAnsi="Arial"/>
+                <w:color w:val="000000"/>
+                <w:sz w:val="16"/>
+                <w:szCs w:val="16"/>
+              </w:rPr>
+              <w:t xml:space="preserve">Sanitization </w:t>
+            </w:r>
+            <w:r>
+              <w:rPr>
+                <w:rFonts w:ascii="Arial" w:hAnsi="Arial"/>
+                <w:color w:val="000000"/>
+                <w:sz w:val="16"/>
+                <w:szCs w:val="16"/>
+              </w:rPr>
+              <w:t xml:space="preserve">of Special Elements used in OS Command (‘OS Command Injection’) </w:t>
             </w:r>
           </w:p>
         </w:tc>

</xml_diff>